<commit_message>
remove ds store tem file.
</commit_message>
<xml_diff>
--- a/design-doc/RAG_Chatbot_Documentation.docx
+++ b/design-doc/RAG_Chatbot_Documentation.docx
@@ -102,11 +102,14 @@
         </w:drawing>
       </w:r>
     </w:p>
+    <w:p/>
+    <w:p/>
     <w:p>
       <w:pPr>
         <w:pStyle w:val="Heading1"/>
       </w:pPr>
       <w:r>
+        <w:lastRenderedPageBreak/>
         <w:t>3. Code Structure and Key Components</w:t>
       </w:r>
     </w:p>
@@ -117,7 +120,6 @@
     </w:p>
     <w:p>
       <w:r>
-        <w:lastRenderedPageBreak/>
         <w:t xml:space="preserve">1. </w:t>
       </w:r>
       <w:proofErr w:type="spellStart"/>

</xml_diff>